<commit_message>
Disparo de la nave y hacerlo desaparecer al chocar contra enemigos
</commit_message>
<xml_diff>
--- a/Documentación/Space Invaders.docx
+++ b/Documentación/Space Invaders.docx
@@ -14,6 +14,62 @@
           <w:b/>
           <w:sz w:val="24"/>
         </w:rPr>
+        <w:t>Breve Descripción del Problema.</w:t>
+      </w:r>
+    </w:p>
+    <w:p>
+      <w:pPr>
+        <w:rPr>
+          <w:sz w:val="24"/>
+        </w:rPr>
+      </w:pPr>
+      <w:r>
+        <w:rPr>
+          <w:sz w:val="24"/>
+        </w:rPr>
+        <w:t>Se va a realizar un video juego llamado “</w:t>
+      </w:r>
+      <w:proofErr w:type="spellStart"/>
+      <w:r>
+        <w:rPr>
+          <w:sz w:val="24"/>
+        </w:rPr>
+        <w:t>Space</w:t>
+      </w:r>
+      <w:proofErr w:type="spellEnd"/>
+      <w:r>
+        <w:rPr>
+          <w:sz w:val="24"/>
+        </w:rPr>
+        <w:t xml:space="preserve"> </w:t>
+      </w:r>
+      <w:proofErr w:type="spellStart"/>
+      <w:r>
+        <w:rPr>
+          <w:sz w:val="24"/>
+        </w:rPr>
+        <w:t>Invaders</w:t>
+      </w:r>
+      <w:proofErr w:type="spellEnd"/>
+      <w:r>
+        <w:rPr>
+          <w:sz w:val="24"/>
+        </w:rPr>
+        <w:t>” donde el jugador moviendo su nave principal horizontalmente en la parte inferior de la pantalla deba disparar a los enemigos que se estarán acercando poco a poco, esto con el fin de que los enemigos no lleguen donde se encuentra la nave. Existirán distintos tipos de hileras de enemigos así como jefes, donde el jugador deberá ir sobrepasando cada uno haciendo que estos nunca lleguen a la parte inferior.</w:t>
+      </w:r>
+    </w:p>
+    <w:p>
+      <w:pPr>
+        <w:rPr>
+          <w:b/>
+          <w:sz w:val="24"/>
+        </w:rPr>
+      </w:pPr>
+      <w:r>
+        <w:rPr>
+          <w:b/>
+          <w:sz w:val="24"/>
+        </w:rPr>
         <w:t>Historias de Usuario:</w:t>
       </w:r>
     </w:p>
@@ -279,25 +335,7 @@
           <w:sz w:val="22"/>
           <w:szCs w:val="22"/>
         </w:rPr>
-        <w:t xml:space="preserve">A continuación se mostrará una matriz para asignar la criticalidad y secuencia de uso que van a tener las tareas establecidas en cada bloque de historias de uso. La clasificación de los colores para la matriz se </w:t>
-      </w:r>
-      <w:r>
-        <w:rPr>
-          <w:rFonts w:ascii="Arial" w:hAnsi="Arial" w:cs="Arial"/>
-          <w:color w:val="000000"/>
-          <w:sz w:val="22"/>
-          <w:szCs w:val="22"/>
-        </w:rPr>
-        <w:t>explicará</w:t>
-      </w:r>
-      <w:r>
-        <w:rPr>
-          <w:rFonts w:ascii="Arial" w:hAnsi="Arial" w:cs="Arial"/>
-          <w:color w:val="000000"/>
-          <w:sz w:val="22"/>
-          <w:szCs w:val="22"/>
-        </w:rPr>
-        <w:t xml:space="preserve"> a continuación:</w:t>
+        <w:t>A continuación se mostrará una matriz para asignar la criticalidad y secuencia de uso que van a tener las tareas establecidas en cada bloque de historias de uso. La clasificación de los colores para la matriz se explicará a continuación:</w:t>
       </w:r>
     </w:p>
     <w:p>
@@ -324,25 +362,7 @@
           <w:sz w:val="22"/>
           <w:szCs w:val="22"/>
         </w:rPr>
-        <w:t>Color Rojo: repres</w:t>
-      </w:r>
-      <w:r>
-        <w:rPr>
-          <w:rFonts w:ascii="Arial" w:hAnsi="Arial" w:cs="Arial"/>
-          <w:color w:val="000000"/>
-          <w:sz w:val="22"/>
-          <w:szCs w:val="22"/>
-        </w:rPr>
-        <w:t>enta el nivel de prioridad “</w:t>
-      </w:r>
-      <w:r>
-        <w:rPr>
-          <w:rFonts w:ascii="Arial" w:hAnsi="Arial" w:cs="Arial"/>
-          <w:color w:val="000000"/>
-          <w:sz w:val="22"/>
-          <w:szCs w:val="22"/>
-        </w:rPr>
-        <w:t>Alto”, por lo que debe realizarse con mayor urgencia, y se debe considerar muy importante para el desarrollo del proyecto.</w:t>
+        <w:t>Color Rojo: representa el nivel de prioridad “Alto”, por lo que debe realizarse con mayor urgencia, y se debe considerar muy importante para el desarrollo del proyecto.</w:t>
       </w:r>
     </w:p>
     <w:p>
@@ -369,6 +389,7 @@
           <w:sz w:val="22"/>
           <w:szCs w:val="22"/>
         </w:rPr>
+        <w:lastRenderedPageBreak/>
         <w:t>Color Amarillo: representa el nivel de prioridad “Medio”, por lo que es poco urgente pero importante.</w:t>
       </w:r>
     </w:p>
@@ -399,36 +420,7 @@
         <w:t>Color Verde: representa el nivel de prioridad “Bajo”, por lo que es poco urgente y no tan importante.</w:t>
       </w:r>
     </w:p>
-    <w:p>
-      <w:pPr>
-        <w:ind w:left="360"/>
-      </w:pPr>
-    </w:p>
-    <w:p>
-      <w:pPr>
-        <w:ind w:left="360"/>
-      </w:pPr>
-    </w:p>
-    <w:p>
-      <w:pPr>
-        <w:ind w:left="360"/>
-      </w:pPr>
-    </w:p>
-    <w:p>
-      <w:pPr>
-        <w:ind w:left="360"/>
-      </w:pPr>
-    </w:p>
-    <w:p>
-      <w:pPr>
-        <w:ind w:left="360"/>
-      </w:pPr>
-    </w:p>
-    <w:p>
-      <w:pPr>
-        <w:ind w:left="360"/>
-      </w:pPr>
-    </w:p>
+    <w:p/>
     <w:tbl>
       <w:tblPr>
         <w:tblW w:w="8241" w:type="dxa"/>
@@ -704,7 +696,7 @@
       </w:tr>
       <w:tr>
         <w:trPr>
-          <w:trHeight w:val="408"/>
+          <w:trHeight w:val="450"/>
         </w:trPr>
         <w:tc>
           <w:tcPr>
@@ -864,7 +856,7 @@
       </w:tr>
       <w:tr>
         <w:trPr>
-          <w:trHeight w:val="408"/>
+          <w:trHeight w:val="450"/>
         </w:trPr>
         <w:tc>
           <w:tcPr>
@@ -1057,7 +1049,7 @@
       </w:tr>
       <w:tr>
         <w:trPr>
-          <w:trHeight w:val="408"/>
+          <w:trHeight w:val="450"/>
         </w:trPr>
         <w:tc>
           <w:tcPr>
@@ -1228,7 +1220,7 @@
       </w:tr>
       <w:tr>
         <w:trPr>
-          <w:trHeight w:val="408"/>
+          <w:trHeight w:val="450"/>
         </w:trPr>
         <w:tc>
           <w:tcPr>
@@ -1355,7 +1347,7 @@
       </w:tr>
       <w:tr>
         <w:trPr>
-          <w:trHeight w:val="408"/>
+          <w:trHeight w:val="450"/>
         </w:trPr>
         <w:tc>
           <w:tcPr>
@@ -1526,7 +1518,7 @@
       </w:tr>
       <w:tr>
         <w:trPr>
-          <w:trHeight w:val="408"/>
+          <w:trHeight w:val="450"/>
         </w:trPr>
         <w:tc>
           <w:tcPr>
@@ -1685,55 +1677,82 @@
         <w:t>Tabla 1. Matriz de Criticalidad y Secuencia de Uso de las Historias de Usuario</w:t>
       </w:r>
     </w:p>
+    <w:p/>
     <w:p>
       <w:pPr>
-        <w:ind w:left="360"/>
-      </w:pPr>
+        <w:jc w:val="center"/>
+        <w:rPr>
+          <w:b/>
+          <w:sz w:val="24"/>
+        </w:rPr>
+      </w:pPr>
+      <w:r>
+        <w:rPr>
+          <w:b/>
+          <w:sz w:val="24"/>
+        </w:rPr>
+        <w:t>Plan de Iteraciones</w:t>
+      </w:r>
     </w:p>
     <w:p>
       <w:pPr>
-        <w:ind w:left="360"/>
-      </w:pPr>
+        <w:rPr>
+          <w:b/>
+          <w:sz w:val="24"/>
+        </w:rPr>
+      </w:pPr>
+      <w:r>
+        <w:rPr>
+          <w:b/>
+          <w:sz w:val="24"/>
+        </w:rPr>
+        <w:t>Cronograma</w:t>
+      </w:r>
     </w:p>
     <w:p>
-      <w:pPr>
-        <w:ind w:left="360"/>
-      </w:pPr>
+      <w:r>
+        <w:t>Bloque 1.</w:t>
+      </w:r>
     </w:p>
     <w:p>
-      <w:pPr>
-        <w:ind w:left="360"/>
-      </w:pPr>
+      <w:r>
+        <w:t>- Búsqueda de los sprites y el escenario para todos los elementos gráficos del juego.</w:t>
+      </w:r>
     </w:p>
     <w:p>
-      <w:pPr>
-        <w:ind w:left="360"/>
-      </w:pPr>
+      <w:r>
+        <w:t>- Hacer que la nave principal aparezca sobre el escenario</w:t>
+      </w:r>
+      <w:r>
+        <w:t>.</w:t>
+      </w:r>
     </w:p>
     <w:p>
-      <w:pPr>
-        <w:ind w:left="360"/>
-      </w:pPr>
+      <w:r>
+        <w:t>- Hacer que la nave se mueva horizontalmente.</w:t>
+      </w:r>
     </w:p>
     <w:p>
-      <w:pPr>
-        <w:ind w:left="360"/>
-      </w:pPr>
+      <w:r>
+        <w:t xml:space="preserve">Bloque 2. </w:t>
+      </w:r>
     </w:p>
     <w:p>
-      <w:pPr>
-        <w:ind w:left="360"/>
-      </w:pPr>
+      <w:r>
+        <w:t>- Hacer que los enemigos aparezcan en la parte superior.</w:t>
+      </w:r>
     </w:p>
     <w:p>
-      <w:pPr>
-        <w:ind w:left="360"/>
-      </w:pPr>
+      <w:r>
+        <w:t>- Hacer que los enemigos tenga sus sprites en movimiento.</w:t>
+      </w:r>
     </w:p>
     <w:p>
-      <w:pPr>
-        <w:ind w:left="360"/>
-      </w:pPr>
+      <w:r>
+        <w:t>- Hacer que los enemigos se muevan hacía los lados y hacía abajo.</w:t>
+      </w:r>
+      <w:bookmarkStart w:id="0" w:name="_GoBack"/>
+      <w:bookmarkEnd w:id="0"/>
     </w:p>
     <w:p>
       <w:pPr>
@@ -1764,8 +1783,51 @@
       <w:pPr>
         <w:ind w:left="360"/>
       </w:pPr>
-      <w:bookmarkStart w:id="0" w:name="_GoBack"/>
-      <w:bookmarkEnd w:id="0"/>
+    </w:p>
+    <w:p>
+      <w:pPr>
+        <w:ind w:left="360"/>
+      </w:pPr>
+    </w:p>
+    <w:p>
+      <w:pPr>
+        <w:ind w:left="360"/>
+      </w:pPr>
+    </w:p>
+    <w:p>
+      <w:pPr>
+        <w:ind w:left="360"/>
+      </w:pPr>
+    </w:p>
+    <w:p>
+      <w:pPr>
+        <w:ind w:left="360"/>
+      </w:pPr>
+    </w:p>
+    <w:p>
+      <w:pPr>
+        <w:ind w:left="360"/>
+      </w:pPr>
+    </w:p>
+    <w:p>
+      <w:pPr>
+        <w:ind w:left="360"/>
+      </w:pPr>
+    </w:p>
+    <w:p>
+      <w:pPr>
+        <w:ind w:left="360"/>
+      </w:pPr>
+    </w:p>
+    <w:p>
+      <w:pPr>
+        <w:ind w:left="360"/>
+      </w:pPr>
+    </w:p>
+    <w:p>
+      <w:pPr>
+        <w:ind w:left="360"/>
+      </w:pPr>
     </w:p>
     <w:p>
       <w:pPr>
@@ -3186,6 +3248,14 @@
           <w:szCs w:val="18"/>
         </w:rPr>
         <w:br/>
+      </w:r>
+      <w:r>
+        <w:rPr>
+          <w:color w:val="000000"/>
+          <w:sz w:val="18"/>
+          <w:szCs w:val="18"/>
+        </w:rPr>
+        <w:lastRenderedPageBreak/>
         <w:t xml:space="preserve">    </w:t>
       </w:r>
       <w:proofErr w:type="spellStart"/>
@@ -4144,14 +4214,6 @@
           <w:szCs w:val="18"/>
         </w:rPr>
         <w:br/>
-      </w:r>
-      <w:r>
-        <w:rPr>
-          <w:color w:val="000000"/>
-          <w:sz w:val="18"/>
-          <w:szCs w:val="18"/>
-        </w:rPr>
-        <w:lastRenderedPageBreak/>
         <w:t xml:space="preserve">            }</w:t>
       </w:r>
       <w:r>

</xml_diff>

<commit_message>
Se agregaron hileras, sonidos y menu de inicio.
</commit_message>
<xml_diff>
--- a/Documentación/Space Invaders.docx
+++ b/Documentación/Space Invaders.docx
@@ -1817,10 +1817,12 @@
       </w:r>
     </w:p>
     <w:p>
+      <w:bookmarkStart w:id="0" w:name="_GoBack"/>
       <w:r>
         <w:t>- Hacer que la nave dispare.</w:t>
       </w:r>
     </w:p>
+    <w:bookmarkEnd w:id="0"/>
     <w:p>
       <w:r>
         <w:t>- Cuando los enemigos son golpeados con un disparo que estos desaparezcan.</w:t>
@@ -1923,21 +1925,7 @@
         <w:rPr>
           <w:b/>
         </w:rPr>
-        <w:t xml:space="preserve">Implementación de </w:t>
-      </w:r>
-      <w:proofErr w:type="spellStart"/>
-      <w:r>
-        <w:rPr>
-          <w:b/>
-        </w:rPr>
-        <w:t>libGDX</w:t>
-      </w:r>
-      <w:proofErr w:type="spellEnd"/>
-      <w:r>
-        <w:rPr>
-          <w:b/>
-        </w:rPr>
-        <w:t xml:space="preserve"> como librería gráfica.</w:t>
+        <w:t>Implementación de libGDX como librería gráfica.</w:t>
       </w:r>
     </w:p>
     <w:p>
@@ -2158,8 +2146,6 @@
       <w:r>
         <w:t>Mostrar en pantalla la información relevante actual.</w:t>
       </w:r>
-      <w:bookmarkStart w:id="0" w:name="_GoBack"/>
-      <w:bookmarkEnd w:id="0"/>
     </w:p>
     <w:p>
       <w:pPr>

</xml_diff>

<commit_message>
Se agregan el puntaje, tipo de hilera actual, y siguiente, asi como la transicion entre hileras
</commit_message>
<xml_diff>
--- a/Documentación/Space Invaders.docx
+++ b/Documentación/Space Invaders.docx
@@ -27,35 +27,7 @@
         <w:rPr>
           <w:sz w:val="24"/>
         </w:rPr>
-        <w:t>Se va a realizar un video juego llamado “</w:t>
-      </w:r>
-      <w:proofErr w:type="spellStart"/>
-      <w:r>
-        <w:rPr>
-          <w:sz w:val="24"/>
-        </w:rPr>
-        <w:t>Space</w:t>
-      </w:r>
-      <w:proofErr w:type="spellEnd"/>
-      <w:r>
-        <w:rPr>
-          <w:sz w:val="24"/>
-        </w:rPr>
-        <w:t xml:space="preserve"> </w:t>
-      </w:r>
-      <w:proofErr w:type="spellStart"/>
-      <w:r>
-        <w:rPr>
-          <w:sz w:val="24"/>
-        </w:rPr>
-        <w:t>Invaders</w:t>
-      </w:r>
-      <w:proofErr w:type="spellEnd"/>
-      <w:r>
-        <w:rPr>
-          <w:sz w:val="24"/>
-        </w:rPr>
-        <w:t>” donde el jugador moviendo su nave principal horizontalmente en la parte inferior de la pantalla deba disparar a los enemigos que se estarán acercando poco a poco, esto con el fin de que los enemigos no lleguen donde se encuentra la nave. Existirán distintos tipos de hileras de enemigos así como jefes, donde el jugador deberá ir sobrepasando cada uno haciendo que estos nunca lleguen a la parte inferior.</w:t>
+        <w:t>Se va a realizar un video juego llamado “Space Invaders” donde el jugador moviendo su nave principal horizontalmente en la parte inferior de la pantalla deba disparar a los enemigos que se estarán acercando poco a poco, esto con el fin de que los enemigos no lleguen donde se encuentra la nave. Existirán distintos tipos de hileras de enemigos así como jefes, donde el jugador deberá ir sobrepasando cada uno haciendo que estos nunca lleguen a la parte inferior.</w:t>
       </w:r>
     </w:p>
     <w:p>
@@ -143,6 +115,7 @@
           <w:numId w:val="2"/>
         </w:numPr>
       </w:pPr>
+      <w:bookmarkStart w:id="0" w:name="_GoBack"/>
       <w:r>
         <w:t xml:space="preserve">Que la nave deba </w:t>
       </w:r>
@@ -156,6 +129,7 @@
         <w:t xml:space="preserve"> lleguen a la parte inferior de la pantalla.</w:t>
       </w:r>
     </w:p>
+    <w:bookmarkEnd w:id="0"/>
     <w:p>
       <w:pPr>
         <w:pStyle w:val="Prrafodelista"/>
@@ -1766,14 +1740,47 @@
         </w:rPr>
         <w:t>Cronograma</w:t>
       </w:r>
-    </w:p>
-    <w:p>
-      <w:r>
+      <w:r>
+        <w:rPr>
+          <w:b/>
+          <w:sz w:val="24"/>
+        </w:rPr>
+        <w:t xml:space="preserve"> y Descomposición de Historias de Usuario en Tareas.</w:t>
+      </w:r>
+    </w:p>
+    <w:p>
+      <w:pPr>
+        <w:rPr>
+          <w:b/>
+        </w:rPr>
+      </w:pPr>
+      <w:r>
+        <w:rPr>
+          <w:b/>
+        </w:rPr>
         <w:t>Bloque 1.</w:t>
       </w:r>
     </w:p>
     <w:p>
       <w:r>
+        <w:t>- Investigación e implementación de la librería gráfica LibGDX.</w:t>
+      </w:r>
+    </w:p>
+    <w:p>
+      <w:pPr>
+        <w:rPr>
+          <w:b/>
+        </w:rPr>
+      </w:pPr>
+      <w:r>
+        <w:rPr>
+          <w:b/>
+        </w:rPr>
+        <w:t>Bloque 2.</w:t>
+      </w:r>
+    </w:p>
+    <w:p>
+      <w:r>
         <w:t>- Búsqueda de los sprites y el escenario para todos los elementos gráficos del juego.</w:t>
       </w:r>
     </w:p>
@@ -1790,9 +1797,26 @@
         <w:t>- Hacer que la nave se mueva horizontalmente.</w:t>
       </w:r>
     </w:p>
-    <w:p>
-      <w:r>
-        <w:t xml:space="preserve">Bloque 2. </w:t>
+    <w:p/>
+    <w:p/>
+    <w:p>
+      <w:pPr>
+        <w:rPr>
+          <w:b/>
+        </w:rPr>
+      </w:pPr>
+      <w:r>
+        <w:rPr>
+          <w:b/>
+        </w:rPr>
+        <w:lastRenderedPageBreak/>
+        <w:t>Bloque 3</w:t>
+      </w:r>
+      <w:r>
+        <w:rPr>
+          <w:b/>
+        </w:rPr>
+        <w:t xml:space="preserve">. </w:t>
       </w:r>
     </w:p>
     <w:p>
@@ -1811,21 +1835,227 @@
       </w:r>
     </w:p>
     <w:p>
-      <w:r>
+      <w:pPr>
+        <w:rPr>
+          <w:b/>
+        </w:rPr>
+      </w:pPr>
+      <w:r>
+        <w:rPr>
+          <w:b/>
+        </w:rPr>
+        <w:t>Bloque 4</w:t>
+      </w:r>
+      <w:r>
+        <w:rPr>
+          <w:b/>
+        </w:rPr>
+        <w:t>.</w:t>
+      </w:r>
+    </w:p>
+    <w:p>
+      <w:r>
+        <w:t>- Hacer que la nave dispare.</w:t>
+      </w:r>
+    </w:p>
+    <w:p>
+      <w:r>
+        <w:t>- Crear la lista simple con sus respectivos métodos.</w:t>
+      </w:r>
+    </w:p>
+    <w:p>
+      <w:r>
+        <w:t>- Crear el tipo de hilera básico.</w:t>
+      </w:r>
+    </w:p>
+    <w:p>
+      <w:r>
+        <w:t>- Cuando los enemigos son golpeados con un disparo que estos desaparezcan.</w:t>
+      </w:r>
+    </w:p>
+    <w:p>
+      <w:r>
+        <w:t>- Los enemigos se desplazan hacia el centro cuando se elimina uno de ellos.</w:t>
+      </w:r>
+    </w:p>
+    <w:p>
+      <w:pPr>
+        <w:rPr>
+          <w:b/>
+        </w:rPr>
+      </w:pPr>
+      <w:r>
+        <w:rPr>
+          <w:b/>
+        </w:rPr>
+        <w:t>Bloque 5</w:t>
+      </w:r>
+      <w:r>
+        <w:rPr>
+          <w:b/>
+        </w:rPr>
+        <w:t>.</w:t>
+      </w:r>
+    </w:p>
+    <w:p>
+      <w:r>
+        <w:t>- Crear el tipo de hilera A.</w:t>
+      </w:r>
+    </w:p>
+    <w:p>
+      <w:r>
+        <w:t>- Crear el jefe (aparece siempre en una posición aleatoria) y que este al ser eliminado se gane la ronda.</w:t>
+      </w:r>
+    </w:p>
+    <w:p>
+      <w:pPr>
+        <w:rPr>
+          <w:b/>
+        </w:rPr>
+      </w:pPr>
+      <w:r>
+        <w:rPr>
+          <w:b/>
+        </w:rPr>
+        <w:t>Bloque 6</w:t>
+      </w:r>
+      <w:r>
+        <w:rPr>
+          <w:b/>
+        </w:rPr>
+        <w:t>.</w:t>
+      </w:r>
+    </w:p>
+    <w:p>
+      <w:r>
+        <w:t>- Crear la lista doblemente enlazada con sus respectivos métodos.</w:t>
+      </w:r>
+    </w:p>
+    <w:p>
+      <w:r>
+        <w:t>- Crear el tipo de hilera B (</w:t>
+      </w:r>
+      <w:r>
+        <w:t>El jefe cambia de posición aleatoria con los demás enemigos</w:t>
+      </w:r>
+      <w:r>
+        <w:t>)</w:t>
+      </w:r>
+      <w:r>
+        <w:t>.</w:t>
+      </w:r>
+    </w:p>
+    <w:p>
+      <w:pPr>
+        <w:rPr>
+          <w:b/>
+        </w:rPr>
+      </w:pPr>
+      <w:r>
+        <w:rPr>
+          <w:b/>
+        </w:rPr>
+        <w:t>Bloque 7</w:t>
+      </w:r>
+      <w:r>
+        <w:rPr>
+          <w:b/>
+        </w:rPr>
+        <w:t>.</w:t>
+      </w:r>
+    </w:p>
+    <w:p>
+      <w:r>
+        <w:t>- Crear la lista circular con sus respectivos métodos.</w:t>
+      </w:r>
+    </w:p>
+    <w:p>
+      <w:r>
+        <w:t>- Crear el tipo de hilera C (Un enemigo aleatorio obtiene la posición de jefe cada que este es eliminado).</w:t>
+      </w:r>
+    </w:p>
+    <w:p>
+      <w:pPr>
+        <w:rPr>
+          <w:b/>
+        </w:rPr>
+      </w:pPr>
+      <w:r>
+        <w:rPr>
+          <w:b/>
+        </w:rPr>
+        <w:t>Bloque 8</w:t>
+      </w:r>
+      <w:r>
+        <w:rPr>
+          <w:b/>
+        </w:rPr>
+        <w:t>.</w:t>
+      </w:r>
+    </w:p>
+    <w:p>
+      <w:r>
+        <w:t>- Investigar sobre la implementación de “</w:t>
+      </w:r>
+      <w:proofErr w:type="spellStart"/>
+      <w:r>
+        <w:t>bubble</w:t>
+      </w:r>
+      <w:proofErr w:type="spellEnd"/>
+      <w:r>
+        <w:t xml:space="preserve"> </w:t>
+      </w:r>
+      <w:proofErr w:type="spellStart"/>
+      <w:r>
+        <w:t>sort</w:t>
+      </w:r>
+      <w:proofErr w:type="spellEnd"/>
+      <w:r>
+        <w:t>”.</w:t>
+      </w:r>
+    </w:p>
+    <w:p>
+      <w:r>
+        <w:t>- Crear el tipo de hilera D (todos los enemigos tienen distintas resistencias, ordenados de izquierda a derecha, de menor a mayor resistencia).</w:t>
+      </w:r>
+    </w:p>
+    <w:p>
+      <w:pPr>
+        <w:rPr>
+          <w:b/>
+        </w:rPr>
+      </w:pPr>
+      <w:r>
+        <w:rPr>
+          <w:b/>
+        </w:rPr>
+        <w:t>Bloque 9.</w:t>
+      </w:r>
+    </w:p>
+    <w:p>
+      <w:r>
+        <w:t>- Crear la lista circular doblemente enlazada con sus respectivos métodos.</w:t>
+      </w:r>
+    </w:p>
+    <w:p>
+      <w:r>
+        <w:t>- Crear el tipo de hilera E (el jefe siempre está en el centro y la hilera gira en sentido reloj).</w:t>
+      </w:r>
+    </w:p>
+    <w:p/>
+    <w:p/>
+    <w:p>
+      <w:pPr>
+        <w:rPr>
+          <w:b/>
+        </w:rPr>
+      </w:pPr>
+      <w:r>
+        <w:rPr>
+          <w:b/>
+        </w:rPr>
         <w:lastRenderedPageBreak/>
-        <w:t>Bloque 3.</w:t>
-      </w:r>
-    </w:p>
-    <w:p>
-      <w:bookmarkStart w:id="0" w:name="_GoBack"/>
-      <w:r>
-        <w:t>- Hacer que la nave dispare.</w:t>
-      </w:r>
-    </w:p>
-    <w:bookmarkEnd w:id="0"/>
-    <w:p>
-      <w:r>
-        <w:t>- Cuando los enemigos son golpeados con un disparo que estos desaparezcan.</w:t>
+        <w:t>Bloque 10.</w:t>
       </w:r>
     </w:p>
     <w:p>
@@ -1851,300 +2081,61 @@
     </w:p>
     <w:p>
       <w:r>
-        <w:t>Bloque 4.</w:t>
-      </w:r>
-    </w:p>
-    <w:p>
-      <w:r>
-        <w:t>- Crear los distintos tipos de hileras, con sus respectivos jefes y nivel de dificultad.</w:t>
-      </w:r>
-    </w:p>
-    <w:p>
-      <w:r>
-        <w:t xml:space="preserve">- Cuando se acabe la hilera que siga con la siguiente. </w:t>
-      </w:r>
-    </w:p>
-    <w:p>
-      <w:r>
-        <w:t>- Mostrar en pantalla el puntaje obtenido, el tipo de hilera actual y el tipo de hilera siguiente.</w:t>
-      </w:r>
-    </w:p>
-    <w:p>
-      <w:r>
-        <w:t>Bloque 5.</w:t>
-      </w:r>
-    </w:p>
-    <w:p>
-      <w:r>
-        <w:rPr>
-          <w:b/>
-        </w:rPr>
         <w:t xml:space="preserve">- </w:t>
       </w:r>
       <w:r>
+        <w:t>Crear los distintos niveles.</w:t>
+      </w:r>
+    </w:p>
+    <w:p>
+      <w:r>
+        <w:t>- Que las hileras vengan al azar en cada nivel.</w:t>
+      </w:r>
+    </w:p>
+    <w:p>
+      <w:r>
+        <w:t>- Mostrar en pantalla el puntaje obtenido, el tipo de hilera actual y el tipo de hilera siguient</w:t>
+      </w:r>
+      <w:r>
+        <w:t>e.</w:t>
+      </w:r>
+    </w:p>
+    <w:p>
+      <w:pPr>
+        <w:rPr>
+          <w:b/>
+        </w:rPr>
+      </w:pPr>
+      <w:r>
+        <w:rPr>
+          <w:b/>
+        </w:rPr>
+        <w:t>Bloque 11.</w:t>
+      </w:r>
+    </w:p>
+    <w:p>
+      <w:r>
+        <w:rPr>
+          <w:b/>
+        </w:rPr>
+        <w:t xml:space="preserve">- </w:t>
+      </w:r>
+      <w:r>
         <w:t>Realizar la aplicación para el celular de manera que esta pueda controlar la nave mediante el acelerómetro.</w:t>
       </w:r>
     </w:p>
-    <w:p>
-      <w:pPr>
-        <w:rPr>
-          <w:b/>
-        </w:rPr>
-      </w:pPr>
-      <w:r>
-        <w:rPr>
-          <w:b/>
-        </w:rPr>
-        <w:t>Descomposición de Historias de Usu</w:t>
-      </w:r>
-      <w:r>
-        <w:rPr>
-          <w:b/>
-        </w:rPr>
-        <w:t>ario en T</w:t>
-      </w:r>
-      <w:r>
-        <w:rPr>
-          <w:b/>
-        </w:rPr>
-        <w:t>areas</w:t>
-      </w:r>
-    </w:p>
-    <w:p>
-      <w:pPr>
-        <w:pStyle w:val="Prrafodelista"/>
-        <w:numPr>
-          <w:ilvl w:val="0"/>
-          <w:numId w:val="5"/>
-        </w:numPr>
-        <w:rPr>
-          <w:b/>
-        </w:rPr>
-      </w:pPr>
-      <w:r>
-        <w:rPr>
-          <w:b/>
-        </w:rPr>
-        <w:t>Implementación de libGDX como librería gráfica.</w:t>
-      </w:r>
-    </w:p>
-    <w:p>
-      <w:pPr>
-        <w:pStyle w:val="Prrafodelista"/>
-        <w:numPr>
-          <w:ilvl w:val="0"/>
-          <w:numId w:val="6"/>
-        </w:numPr>
-        <w:rPr>
-          <w:b/>
-        </w:rPr>
-      </w:pPr>
-      <w:r>
-        <w:t>Crear el escenario de fondo.</w:t>
-      </w:r>
-    </w:p>
-    <w:p>
-      <w:pPr>
-        <w:pStyle w:val="Prrafodelista"/>
-        <w:numPr>
-          <w:ilvl w:val="0"/>
-          <w:numId w:val="6"/>
-        </w:numPr>
-        <w:rPr>
-          <w:b/>
-        </w:rPr>
-      </w:pPr>
-      <w:r>
-        <w:t>Colocar los sprites de la nave y los enemigos en el escenario.</w:t>
-      </w:r>
-    </w:p>
-    <w:p>
-      <w:pPr>
-        <w:pStyle w:val="Prrafodelista"/>
-        <w:numPr>
-          <w:ilvl w:val="0"/>
-          <w:numId w:val="5"/>
-        </w:numPr>
-        <w:rPr>
-          <w:b/>
-        </w:rPr>
-      </w:pPr>
-      <w:r>
-        <w:rPr>
-          <w:b/>
-        </w:rPr>
-        <w:t>Funciones de los sprites.</w:t>
-      </w:r>
-    </w:p>
-    <w:p>
-      <w:pPr>
-        <w:pStyle w:val="Prrafodelista"/>
-        <w:numPr>
-          <w:ilvl w:val="0"/>
-          <w:numId w:val="7"/>
-        </w:numPr>
-        <w:rPr>
-          <w:b/>
-        </w:rPr>
-      </w:pPr>
-      <w:r>
-        <w:t>Realizar el movimiento de la nave principal.</w:t>
-      </w:r>
-    </w:p>
-    <w:p>
-      <w:pPr>
-        <w:pStyle w:val="Prrafodelista"/>
-        <w:numPr>
-          <w:ilvl w:val="0"/>
-          <w:numId w:val="7"/>
-        </w:numPr>
-        <w:rPr>
-          <w:b/>
-        </w:rPr>
-      </w:pPr>
-      <w:r>
-        <w:t>Realizar las animaciones de los enemigos</w:t>
-      </w:r>
-    </w:p>
-    <w:p>
-      <w:pPr>
-        <w:pStyle w:val="Prrafodelista"/>
-        <w:numPr>
-          <w:ilvl w:val="0"/>
-          <w:numId w:val="5"/>
-        </w:numPr>
-        <w:rPr>
-          <w:b/>
-        </w:rPr>
-      </w:pPr>
-      <w:r>
-        <w:rPr>
-          <w:b/>
-        </w:rPr>
-        <w:t>Realización del objetivo del juego.</w:t>
-      </w:r>
-    </w:p>
-    <w:p>
-      <w:pPr>
-        <w:pStyle w:val="Prrafodelista"/>
-        <w:numPr>
-          <w:ilvl w:val="0"/>
-          <w:numId w:val="8"/>
-        </w:numPr>
-        <w:rPr>
-          <w:b/>
-        </w:rPr>
-      </w:pPr>
-      <w:r>
-        <w:t>Hacer que la nave dispare.</w:t>
-      </w:r>
-    </w:p>
-    <w:p>
-      <w:pPr>
-        <w:pStyle w:val="Prrafodelista"/>
-        <w:numPr>
-          <w:ilvl w:val="0"/>
-          <w:numId w:val="8"/>
-        </w:numPr>
-        <w:rPr>
-          <w:b/>
-        </w:rPr>
-      </w:pPr>
-      <w:r>
-        <w:t>Hacer que los enemigos desaparezcan al ser impactados con un disparo.</w:t>
-      </w:r>
-    </w:p>
-    <w:p>
-      <w:pPr>
-        <w:pStyle w:val="Prrafodelista"/>
-        <w:numPr>
-          <w:ilvl w:val="0"/>
-          <w:numId w:val="8"/>
-        </w:numPr>
-        <w:rPr>
-          <w:b/>
-        </w:rPr>
-      </w:pPr>
-      <w:r>
-        <w:t>Avanzar de nivel al destruir todos los enemigos.</w:t>
-      </w:r>
-    </w:p>
-    <w:p>
-      <w:pPr>
-        <w:pStyle w:val="Prrafodelista"/>
-        <w:numPr>
-          <w:ilvl w:val="0"/>
-          <w:numId w:val="8"/>
-        </w:numPr>
-        <w:rPr>
-          <w:b/>
-        </w:rPr>
-      </w:pPr>
-      <w:r>
-        <w:t>Implementar los tipos de hileras de cada nivel.</w:t>
-      </w:r>
-    </w:p>
-    <w:p>
-      <w:pPr>
-        <w:pStyle w:val="Prrafodelista"/>
-        <w:numPr>
-          <w:ilvl w:val="0"/>
-          <w:numId w:val="8"/>
-        </w:numPr>
-        <w:rPr>
-          <w:b/>
-        </w:rPr>
-      </w:pPr>
-      <w:r>
-        <w:t>Implementar los jefes y sus funciones distintas en cada tipo de hilera.</w:t>
-      </w:r>
-    </w:p>
-    <w:p>
-      <w:pPr>
-        <w:pStyle w:val="Prrafodelista"/>
-        <w:numPr>
-          <w:ilvl w:val="0"/>
-          <w:numId w:val="5"/>
-        </w:numPr>
-        <w:rPr>
-          <w:b/>
-        </w:rPr>
-      </w:pPr>
-      <w:r>
-        <w:rPr>
-          <w:b/>
-        </w:rPr>
-        <w:t>Realización de la aplicación del móvil.</w:t>
-      </w:r>
-    </w:p>
-    <w:p>
-      <w:pPr>
-        <w:pStyle w:val="Prrafodelista"/>
-        <w:numPr>
-          <w:ilvl w:val="0"/>
-          <w:numId w:val="9"/>
-        </w:numPr>
-        <w:rPr>
-          <w:b/>
-        </w:rPr>
-      </w:pPr>
-      <w:r>
-        <w:t>Crear la aplicación para controlar la nave desde el móvil.</w:t>
-      </w:r>
-    </w:p>
-    <w:p>
-      <w:pPr>
-        <w:pStyle w:val="Prrafodelista"/>
-        <w:numPr>
-          <w:ilvl w:val="0"/>
-          <w:numId w:val="9"/>
-        </w:numPr>
-        <w:rPr>
-          <w:b/>
-        </w:rPr>
-      </w:pPr>
-      <w:r>
-        <w:t>Mostrar en pantalla la información relevante actual.</w:t>
+    <w:p/>
+    <w:p>
+      <w:pPr>
+        <w:rPr>
+          <w:b/>
+        </w:rPr>
+      </w:pPr>
+      <w:r>
+        <w:rPr>
+          <w:b/>
+        </w:rPr>
+        <w:t>Diagrama de Clases Inicial</w:t>
       </w:r>
     </w:p>
     <w:p>
@@ -2161,21 +2152,174 @@
       <w:pPr>
         <w:ind w:left="360"/>
       </w:pPr>
+      <w:r>
+        <w:rPr>
+          <w:noProof/>
+          <w:lang w:eastAsia="es-CR"/>
+        </w:rPr>
+        <w:drawing>
+          <wp:inline distT="0" distB="0" distL="0" distR="0">
+            <wp:extent cx="5612130" cy="4684473"/>
+            <wp:effectExtent l="0" t="0" r="0" b="0"/>
+            <wp:docPr id="1" name="Imagen 1" descr="C:\Users\diego\Desktop\Mierda del Proyecto 1\Main1.png"/>
+            <wp:cNvGraphicFramePr>
+              <a:graphicFrameLocks xmlns:a="http://schemas.openxmlformats.org/drawingml/2006/main" noChangeAspect="1"/>
+            </wp:cNvGraphicFramePr>
+            <a:graphic xmlns:a="http://schemas.openxmlformats.org/drawingml/2006/main">
+              <a:graphicData uri="http://schemas.openxmlformats.org/drawingml/2006/picture">
+                <pic:pic xmlns:pic="http://schemas.openxmlformats.org/drawingml/2006/picture">
+                  <pic:nvPicPr>
+                    <pic:cNvPr id="0" name="Picture 1" descr="C:\Users\diego\Desktop\Mierda del Proyecto 1\Main1.png"/>
+                    <pic:cNvPicPr>
+                      <a:picLocks noChangeAspect="1" noChangeArrowheads="1"/>
+                    </pic:cNvPicPr>
+                  </pic:nvPicPr>
+                  <pic:blipFill>
+                    <a:blip r:embed="rId5" cstate="print">
+                      <a:extLst>
+                        <a:ext uri="{28A0092B-C50C-407E-A947-70E740481C1C}">
+                          <a14:useLocalDpi xmlns:a14="http://schemas.microsoft.com/office/drawing/2010/main" val="0"/>
+                        </a:ext>
+                      </a:extLst>
+                    </a:blip>
+                    <a:srcRect/>
+                    <a:stretch>
+                      <a:fillRect/>
+                    </a:stretch>
+                  </pic:blipFill>
+                  <pic:spPr bwMode="auto">
+                    <a:xfrm>
+                      <a:off x="0" y="0"/>
+                      <a:ext cx="5612130" cy="4684473"/>
+                    </a:xfrm>
+                    <a:prstGeom prst="rect">
+                      <a:avLst/>
+                    </a:prstGeom>
+                    <a:noFill/>
+                    <a:ln>
+                      <a:noFill/>
+                    </a:ln>
+                  </pic:spPr>
+                </pic:pic>
+              </a:graphicData>
+            </a:graphic>
+          </wp:inline>
+        </w:drawing>
+      </w:r>
     </w:p>
     <w:p>
       <w:pPr>
         <w:ind w:left="360"/>
-      </w:pPr>
+        <w:jc w:val="center"/>
+        <w:rPr>
+          <w:b/>
+        </w:rPr>
+      </w:pPr>
+      <w:r>
+        <w:rPr>
+          <w:b/>
+        </w:rPr>
+        <w:lastRenderedPageBreak/>
+        <w:t>Diagramas de Secuencia</w:t>
+      </w:r>
     </w:p>
     <w:p>
       <w:pPr>
         <w:ind w:left="360"/>
-      </w:pPr>
+        <w:rPr>
+          <w:b/>
+        </w:rPr>
+      </w:pPr>
+      <w:r>
+        <w:rPr>
+          <w:b/>
+        </w:rPr>
+        <w:t>Historia de Usuario #4:</w:t>
+      </w:r>
     </w:p>
     <w:p>
       <w:pPr>
         <w:ind w:left="360"/>
       </w:pPr>
+      <w:r>
+        <w:t xml:space="preserve">- </w:t>
+      </w:r>
+      <w:r>
+        <w:t>Que la nave deba eliminar los enemigos mediante disparos</w:t>
+      </w:r>
+      <w:r>
+        <w:t>.</w:t>
+      </w:r>
+    </w:p>
+    <w:p>
+      <w:pPr>
+        <w:ind w:left="708"/>
+      </w:pPr>
+      <w:r>
+        <w:rPr>
+          <w:noProof/>
+          <w:lang w:eastAsia="es-CR"/>
+        </w:rPr>
+        <w:drawing>
+          <wp:inline distT="0" distB="0" distL="0" distR="0">
+            <wp:extent cx="4495800" cy="2781300"/>
+            <wp:effectExtent l="0" t="0" r="0" b="0"/>
+            <wp:docPr id="2" name="Imagen 2" descr="C:\Users\diego\Desktop\Mierda del Proyecto 1\Historia4.png"/>
+            <wp:cNvGraphicFramePr>
+              <a:graphicFrameLocks xmlns:a="http://schemas.openxmlformats.org/drawingml/2006/main" noChangeAspect="1"/>
+            </wp:cNvGraphicFramePr>
+            <a:graphic xmlns:a="http://schemas.openxmlformats.org/drawingml/2006/main">
+              <a:graphicData uri="http://schemas.openxmlformats.org/drawingml/2006/picture">
+                <pic:pic xmlns:pic="http://schemas.openxmlformats.org/drawingml/2006/picture">
+                  <pic:nvPicPr>
+                    <pic:cNvPr id="0" name="Picture 2" descr="C:\Users\diego\Desktop\Mierda del Proyecto 1\Historia4.png"/>
+                    <pic:cNvPicPr>
+                      <a:picLocks noChangeAspect="1" noChangeArrowheads="1"/>
+                    </pic:cNvPicPr>
+                  </pic:nvPicPr>
+                  <pic:blipFill rotWithShape="1">
+                    <a:blip r:embed="rId6">
+                      <a:extLst>
+                        <a:ext uri="{28A0092B-C50C-407E-A947-70E740481C1C}">
+                          <a14:useLocalDpi xmlns:a14="http://schemas.microsoft.com/office/drawing/2010/main" val="0"/>
+                        </a:ext>
+                      </a:extLst>
+                    </a:blip>
+                    <a:srcRect r="14338"/>
+                    <a:stretch/>
+                  </pic:blipFill>
+                  <pic:spPr bwMode="auto">
+                    <a:xfrm>
+                      <a:off x="0" y="0"/>
+                      <a:ext cx="4495800" cy="2781300"/>
+                    </a:xfrm>
+                    <a:prstGeom prst="rect">
+                      <a:avLst/>
+                    </a:prstGeom>
+                    <a:noFill/>
+                    <a:ln>
+                      <a:noFill/>
+                    </a:ln>
+                    <a:extLst>
+                      <a:ext uri="{53640926-AAD7-44D8-BBD7-CCE9431645EC}">
+                        <a14:shadowObscured xmlns:a14="http://schemas.microsoft.com/office/drawing/2010/main"/>
+                      </a:ext>
+                    </a:extLst>
+                  </pic:spPr>
+                </pic:pic>
+              </a:graphicData>
+            </a:graphic>
+          </wp:inline>
+        </w:drawing>
+      </w:r>
+    </w:p>
+    <w:p>
+      <w:pPr>
+        <w:ind w:left="708"/>
+      </w:pPr>
+      <w:r>
+        <w:t xml:space="preserve">El jugador presiona la tecla “Espacio” y este hace que el disparo se acomode justo frente de la nave y se mueva en dirección vertical hacia arriba, se realiza la validación si alguna nave fue impactada, si lo fue se cambia su atributo “shooted” a true y se procederá a eliminarse de la lista. </w:t>
+      </w:r>
     </w:p>
     <w:p>
       <w:pPr>
@@ -2185,11 +2329,115 @@
     <w:p>
       <w:pPr>
         <w:ind w:left="360"/>
-      </w:pPr>
+        <w:rPr>
+          <w:b/>
+        </w:rPr>
+      </w:pPr>
+      <w:r>
+        <w:rPr>
+          <w:b/>
+        </w:rPr>
+        <w:t>Historia de Usuario #4:</w:t>
+      </w:r>
     </w:p>
     <w:p>
       <w:pPr>
         <w:ind w:left="360"/>
+      </w:pPr>
+      <w:r>
+        <w:t>-</w:t>
+      </w:r>
+      <w:r>
+        <w:t>Que los enemigos estén acomodados por hileras los cuáles se muevan hacia abajo y hacia los lados.</w:t>
+      </w:r>
+    </w:p>
+    <w:p>
+      <w:pPr>
+        <w:ind w:left="360"/>
+      </w:pPr>
+      <w:r>
+        <w:rPr>
+          <w:noProof/>
+          <w:lang w:eastAsia="es-CR"/>
+        </w:rPr>
+        <w:drawing>
+          <wp:inline distT="0" distB="0" distL="0" distR="0" wp14:anchorId="23A5D833" wp14:editId="2C63EFD9">
+            <wp:extent cx="5505450" cy="2524125"/>
+            <wp:effectExtent l="0" t="0" r="0" b="9525"/>
+            <wp:docPr id="3" name="Imagen 3" descr="C:\Users\diego\Desktop\Mierda del Proyecto 1\Historia3.png"/>
+            <wp:cNvGraphicFramePr>
+              <a:graphicFrameLocks xmlns:a="http://schemas.openxmlformats.org/drawingml/2006/main" noChangeAspect="1"/>
+            </wp:cNvGraphicFramePr>
+            <a:graphic xmlns:a="http://schemas.openxmlformats.org/drawingml/2006/main">
+              <a:graphicData uri="http://schemas.openxmlformats.org/drawingml/2006/picture">
+                <pic:pic xmlns:pic="http://schemas.openxmlformats.org/drawingml/2006/picture">
+                  <pic:nvPicPr>
+                    <pic:cNvPr id="0" name="Picture 3" descr="C:\Users\diego\Desktop\Mierda del Proyecto 1\Historia3.png"/>
+                    <pic:cNvPicPr>
+                      <a:picLocks noChangeAspect="1" noChangeArrowheads="1"/>
+                    </pic:cNvPicPr>
+                  </pic:nvPicPr>
+                  <pic:blipFill>
+                    <a:blip r:embed="rId7">
+                      <a:extLst>
+                        <a:ext uri="{28A0092B-C50C-407E-A947-70E740481C1C}">
+                          <a14:useLocalDpi xmlns:a14="http://schemas.microsoft.com/office/drawing/2010/main" val="0"/>
+                        </a:ext>
+                      </a:extLst>
+                    </a:blip>
+                    <a:srcRect/>
+                    <a:stretch>
+                      <a:fillRect/>
+                    </a:stretch>
+                  </pic:blipFill>
+                  <pic:spPr bwMode="auto">
+                    <a:xfrm>
+                      <a:off x="0" y="0"/>
+                      <a:ext cx="5523866" cy="2532568"/>
+                    </a:xfrm>
+                    <a:prstGeom prst="rect">
+                      <a:avLst/>
+                    </a:prstGeom>
+                    <a:noFill/>
+                    <a:ln>
+                      <a:noFill/>
+                    </a:ln>
+                  </pic:spPr>
+                </pic:pic>
+              </a:graphicData>
+            </a:graphic>
+          </wp:inline>
+        </w:drawing>
+      </w:r>
+    </w:p>
+    <w:p>
+      <w:pPr>
+        <w:ind w:left="360"/>
+      </w:pPr>
+      <w:r>
+        <w:lastRenderedPageBreak/>
+        <w:t>El jugador entra y se topa con el menú donde si presiona la tecla “Space” entrará al nivel 1, este crea una nueva hilera y al ser creada se ejecuta el método que se encarga del movimiento hacia abajo y hacia los lados del enemigo.</w:t>
+      </w:r>
+    </w:p>
+    <w:p>
+      <w:pPr>
+        <w:ind w:left="360"/>
+      </w:pPr>
+    </w:p>
+    <w:p>
+      <w:pPr>
+        <w:ind w:left="360"/>
+        <w:rPr>
+          <w:b/>
+        </w:rPr>
+      </w:pPr>
+    </w:p>
+    <w:p>
+      <w:pPr>
+        <w:ind w:left="360"/>
+        <w:rPr>
+          <w:b/>
+        </w:rPr>
       </w:pPr>
     </w:p>
     <w:p>

</xml_diff>